<commit_message>
Updated the website documentation
</commit_message>
<xml_diff>
--- a/Documentation/Website Documentation.docx
+++ b/Documentation/Website Documentation.docx
@@ -10,6 +10,7 @@
           <w:docPartUnique/>
         </w:docPartObj>
       </w:sdtPr>
+      <w:sdtEndPr/>
       <w:sdtContent>
         <w:p>
           <w:r>
@@ -132,6 +133,7 @@
                                     <w:dataBinding w:prefixMappings="xmlns:ns0='http://purl.org/dc/elements/1.1/' xmlns:ns1='http://schemas.openxmlformats.org/package/2006/metadata/core-properties' " w:xpath="/ns1:coreProperties[1]/ns0:creator[1]" w:storeItemID="{6C3C8BC8-F283-45AE-878A-BAB7291924A1}"/>
                                     <w:text/>
                                   </w:sdtPr>
+                                  <w:sdtEndPr/>
                                   <w:sdtContent>
                                     <w:p>
                                       <w:pPr>
@@ -184,6 +186,7 @@
                                       <w:dataBinding w:prefixMappings="xmlns:ns0='http://schemas.openxmlformats.org/officeDocument/2006/extended-properties' " w:xpath="/ns0:Properties[1]/ns0:Company[1]" w:storeItemID="{6668398D-A668-4E3E-A5EB-62B293D839F1}"/>
                                       <w:text/>
                                     </w:sdtPr>
+                                    <w:sdtEndPr/>
                                     <w:sdtContent>
                                       <w:r>
                                         <w:rPr>
@@ -211,6 +214,7 @@
                                       <w:dataBinding w:prefixMappings="xmlns:ns0='http://schemas.microsoft.com/office/2006/coverPageProps' " w:xpath="/ns0:CoverPageProperties[1]/ns0:CompanyAddress[1]" w:storeItemID="{55AF091B-3C7A-41E3-B477-F2FDAA23CFDA}"/>
                                       <w:text/>
                                     </w:sdtPr>
+                                    <w:sdtEndPr/>
                                     <w:sdtContent>
                                       <w:r>
                                         <w:rPr>
@@ -286,6 +290,7 @@
                                     <w:dataBinding w:prefixMappings="xmlns:ns0='http://purl.org/dc/elements/1.1/' xmlns:ns1='http://schemas.openxmlformats.org/package/2006/metadata/core-properties' " w:xpath="/ns1:coreProperties[1]/ns0:title[1]" w:storeItemID="{6C3C8BC8-F283-45AE-878A-BAB7291924A1}"/>
                                     <w:text/>
                                   </w:sdtPr>
+                                  <w:sdtEndPr/>
                                   <w:sdtContent>
                                     <w:p>
                                       <w:pPr>
@@ -361,6 +366,7 @@
                               <w:dataBinding w:prefixMappings="xmlns:ns0='http://purl.org/dc/elements/1.1/' xmlns:ns1='http://schemas.openxmlformats.org/package/2006/metadata/core-properties' " w:xpath="/ns1:coreProperties[1]/ns0:creator[1]" w:storeItemID="{6C3C8BC8-F283-45AE-878A-BAB7291924A1}"/>
                               <w:text/>
                             </w:sdtPr>
+                            <w:sdtEndPr/>
                             <w:sdtContent>
                               <w:p>
                                 <w:pPr>
@@ -413,6 +419,7 @@
                                 <w:dataBinding w:prefixMappings="xmlns:ns0='http://schemas.openxmlformats.org/officeDocument/2006/extended-properties' " w:xpath="/ns0:Properties[1]/ns0:Company[1]" w:storeItemID="{6668398D-A668-4E3E-A5EB-62B293D839F1}"/>
                                 <w:text/>
                               </w:sdtPr>
+                              <w:sdtEndPr/>
                               <w:sdtContent>
                                 <w:r>
                                   <w:rPr>
@@ -440,6 +447,7 @@
                                 <w:dataBinding w:prefixMappings="xmlns:ns0='http://schemas.microsoft.com/office/2006/coverPageProps' " w:xpath="/ns0:CoverPageProperties[1]/ns0:CompanyAddress[1]" w:storeItemID="{55AF091B-3C7A-41E3-B477-F2FDAA23CFDA}"/>
                                 <w:text/>
                               </w:sdtPr>
+                              <w:sdtEndPr/>
                               <w:sdtContent>
                                 <w:r>
                                   <w:rPr>
@@ -481,6 +489,7 @@
                               <w:dataBinding w:prefixMappings="xmlns:ns0='http://purl.org/dc/elements/1.1/' xmlns:ns1='http://schemas.openxmlformats.org/package/2006/metadata/core-properties' " w:xpath="/ns1:coreProperties[1]/ns0:title[1]" w:storeItemID="{6C3C8BC8-F283-45AE-878A-BAB7291924A1}"/>
                               <w:text/>
                             </w:sdtPr>
+                            <w:sdtEndPr/>
                             <w:sdtContent>
                               <w:p>
                                 <w:pPr>
@@ -588,7 +597,7 @@
           <w:r>
             <w:fldChar w:fldCharType="separate"/>
           </w:r>
-          <w:hyperlink w:anchor="_Toc197017710" w:history="1">
+          <w:hyperlink w:anchor="_Toc197102692" w:history="1">
             <w:r>
               <w:rPr>
                 <w:rStyle w:val="Hyperlink"/>
@@ -615,7 +624,7 @@
                 <w:noProof/>
                 <w:webHidden/>
               </w:rPr>
-              <w:instrText xml:space="preserve"> PAGEREF _Toc197017710 \h </w:instrText>
+              <w:instrText xml:space="preserve"> PAGEREF _Toc197102692 \h </w:instrText>
             </w:r>
             <w:r>
               <w:rPr>
@@ -661,7 +670,7 @@
               <w14:ligatures w14:val="standardContextual"/>
             </w:rPr>
           </w:pPr>
-          <w:hyperlink w:anchor="_Toc197017711" w:history="1">
+          <w:hyperlink w:anchor="_Toc197102693" w:history="1">
             <w:r>
               <w:rPr>
                 <w:rStyle w:val="Hyperlink"/>
@@ -688,7 +697,7 @@
                 <w:noProof/>
                 <w:webHidden/>
               </w:rPr>
-              <w:instrText xml:space="preserve"> PAGEREF _Toc197017711 \h </w:instrText>
+              <w:instrText xml:space="preserve"> PAGEREF _Toc197102693 \h </w:instrText>
             </w:r>
             <w:r>
               <w:rPr>
@@ -734,7 +743,7 @@
               <w14:ligatures w14:val="standardContextual"/>
             </w:rPr>
           </w:pPr>
-          <w:hyperlink w:anchor="_Toc197017712" w:history="1">
+          <w:hyperlink w:anchor="_Toc197102694" w:history="1">
             <w:r>
               <w:rPr>
                 <w:rStyle w:val="Hyperlink"/>
@@ -761,7 +770,7 @@
                 <w:noProof/>
                 <w:webHidden/>
               </w:rPr>
-              <w:instrText xml:space="preserve"> PAGEREF _Toc197017712 \h </w:instrText>
+              <w:instrText xml:space="preserve"> PAGEREF _Toc197102694 \h </w:instrText>
             </w:r>
             <w:r>
               <w:rPr>
@@ -807,7 +816,7 @@
               <w14:ligatures w14:val="standardContextual"/>
             </w:rPr>
           </w:pPr>
-          <w:hyperlink w:anchor="_Toc197017713" w:history="1">
+          <w:hyperlink w:anchor="_Toc197102695" w:history="1">
             <w:r>
               <w:rPr>
                 <w:rStyle w:val="Hyperlink"/>
@@ -834,7 +843,7 @@
                 <w:noProof/>
                 <w:webHidden/>
               </w:rPr>
-              <w:instrText xml:space="preserve"> PAGEREF _Toc197017713 \h </w:instrText>
+              <w:instrText xml:space="preserve"> PAGEREF _Toc197102695 \h </w:instrText>
             </w:r>
             <w:r>
               <w:rPr>
@@ -880,7 +889,7 @@
               <w14:ligatures w14:val="standardContextual"/>
             </w:rPr>
           </w:pPr>
-          <w:hyperlink w:anchor="_Toc197017714" w:history="1">
+          <w:hyperlink w:anchor="_Toc197102696" w:history="1">
             <w:r>
               <w:rPr>
                 <w:rStyle w:val="Hyperlink"/>
@@ -907,7 +916,7 @@
                 <w:noProof/>
                 <w:webHidden/>
               </w:rPr>
-              <w:instrText xml:space="preserve"> PAGEREF _Toc197017714 \h </w:instrText>
+              <w:instrText xml:space="preserve"> PAGEREF _Toc197102696 \h </w:instrText>
             </w:r>
             <w:r>
               <w:rPr>
@@ -953,7 +962,7 @@
               <w14:ligatures w14:val="standardContextual"/>
             </w:rPr>
           </w:pPr>
-          <w:hyperlink w:anchor="_Toc197017715" w:history="1">
+          <w:hyperlink w:anchor="_Toc197102697" w:history="1">
             <w:r>
               <w:rPr>
                 <w:rStyle w:val="Hyperlink"/>
@@ -980,7 +989,7 @@
                 <w:noProof/>
                 <w:webHidden/>
               </w:rPr>
-              <w:instrText xml:space="preserve"> PAGEREF _Toc197017715 \h </w:instrText>
+              <w:instrText xml:space="preserve"> PAGEREF _Toc197102697 \h </w:instrText>
             </w:r>
             <w:r>
               <w:rPr>
@@ -1026,7 +1035,7 @@
               <w14:ligatures w14:val="standardContextual"/>
             </w:rPr>
           </w:pPr>
-          <w:hyperlink w:anchor="_Toc197017716" w:history="1">
+          <w:hyperlink w:anchor="_Toc197102698" w:history="1">
             <w:r>
               <w:rPr>
                 <w:rStyle w:val="Hyperlink"/>
@@ -1053,7 +1062,7 @@
                 <w:noProof/>
                 <w:webHidden/>
               </w:rPr>
-              <w:instrText xml:space="preserve"> PAGEREF _Toc197017716 \h </w:instrText>
+              <w:instrText xml:space="preserve"> PAGEREF _Toc197102698 \h </w:instrText>
             </w:r>
             <w:r>
               <w:rPr>
@@ -1099,7 +1108,7 @@
               <w14:ligatures w14:val="standardContextual"/>
             </w:rPr>
           </w:pPr>
-          <w:hyperlink w:anchor="_Toc197017717" w:history="1">
+          <w:hyperlink w:anchor="_Toc197102699" w:history="1">
             <w:r>
               <w:rPr>
                 <w:rStyle w:val="Hyperlink"/>
@@ -1126,7 +1135,7 @@
                 <w:noProof/>
                 <w:webHidden/>
               </w:rPr>
-              <w:instrText xml:space="preserve"> PAGEREF _Toc197017717 \h </w:instrText>
+              <w:instrText xml:space="preserve"> PAGEREF _Toc197102699 \h </w:instrText>
             </w:r>
             <w:r>
               <w:rPr>
@@ -1172,7 +1181,7 @@
               <w14:ligatures w14:val="standardContextual"/>
             </w:rPr>
           </w:pPr>
-          <w:hyperlink w:anchor="_Toc197017718" w:history="1">
+          <w:hyperlink w:anchor="_Toc197102700" w:history="1">
             <w:r>
               <w:rPr>
                 <w:rStyle w:val="Hyperlink"/>
@@ -1199,7 +1208,7 @@
                 <w:noProof/>
                 <w:webHidden/>
               </w:rPr>
-              <w:instrText xml:space="preserve"> PAGEREF _Toc197017718 \h </w:instrText>
+              <w:instrText xml:space="preserve"> PAGEREF _Toc197102700 \h </w:instrText>
             </w:r>
             <w:r>
               <w:rPr>
@@ -1245,7 +1254,7 @@
               <w14:ligatures w14:val="standardContextual"/>
             </w:rPr>
           </w:pPr>
-          <w:hyperlink w:anchor="_Toc197017719" w:history="1">
+          <w:hyperlink w:anchor="_Toc197102701" w:history="1">
             <w:r>
               <w:rPr>
                 <w:rStyle w:val="Hyperlink"/>
@@ -1272,7 +1281,7 @@
                 <w:noProof/>
                 <w:webHidden/>
               </w:rPr>
-              <w:instrText xml:space="preserve"> PAGEREF _Toc197017719 \h </w:instrText>
+              <w:instrText xml:space="preserve"> PAGEREF _Toc197102701 \h </w:instrText>
             </w:r>
             <w:r>
               <w:rPr>
@@ -1318,7 +1327,7 @@
               <w14:ligatures w14:val="standardContextual"/>
             </w:rPr>
           </w:pPr>
-          <w:hyperlink w:anchor="_Toc197017720" w:history="1">
+          <w:hyperlink w:anchor="_Toc197102702" w:history="1">
             <w:r>
               <w:rPr>
                 <w:rStyle w:val="Hyperlink"/>
@@ -1345,7 +1354,7 @@
                 <w:noProof/>
                 <w:webHidden/>
               </w:rPr>
-              <w:instrText xml:space="preserve"> PAGEREF _Toc197017720 \h </w:instrText>
+              <w:instrText xml:space="preserve"> PAGEREF _Toc197102702 \h </w:instrText>
             </w:r>
             <w:r>
               <w:rPr>
@@ -1391,7 +1400,80 @@
               <w14:ligatures w14:val="standardContextual"/>
             </w:rPr>
           </w:pPr>
-          <w:hyperlink w:anchor="_Toc197017721" w:history="1">
+          <w:hyperlink w:anchor="_Toc197102703" w:history="1">
+            <w:r>
+              <w:rPr>
+                <w:rStyle w:val="Hyperlink"/>
+                <w:noProof/>
+              </w:rPr>
+              <w:t>Website Local Files</w:t>
+            </w:r>
+            <w:r>
+              <w:rPr>
+                <w:noProof/>
+                <w:webHidden/>
+              </w:rPr>
+              <w:tab/>
+            </w:r>
+            <w:r>
+              <w:rPr>
+                <w:noProof/>
+                <w:webHidden/>
+              </w:rPr>
+              <w:fldChar w:fldCharType="begin"/>
+            </w:r>
+            <w:r>
+              <w:rPr>
+                <w:noProof/>
+                <w:webHidden/>
+              </w:rPr>
+              <w:instrText xml:space="preserve"> PAGEREF _Toc197102703 \h </w:instrText>
+            </w:r>
+            <w:r>
+              <w:rPr>
+                <w:noProof/>
+                <w:webHidden/>
+              </w:rPr>
+            </w:r>
+            <w:r>
+              <w:rPr>
+                <w:noProof/>
+                <w:webHidden/>
+              </w:rPr>
+              <w:fldChar w:fldCharType="separate"/>
+            </w:r>
+            <w:r>
+              <w:rPr>
+                <w:noProof/>
+                <w:webHidden/>
+              </w:rPr>
+              <w:t>7</w:t>
+            </w:r>
+            <w:r>
+              <w:rPr>
+                <w:noProof/>
+                <w:webHidden/>
+              </w:rPr>
+              <w:fldChar w:fldCharType="end"/>
+            </w:r>
+          </w:hyperlink>
+        </w:p>
+        <w:p>
+          <w:pPr>
+            <w:pStyle w:val="TOC2"/>
+            <w:tabs>
+              <w:tab w:val="right" w:leader="dot" w:pos="9350"/>
+            </w:tabs>
+            <w:rPr>
+              <w:rFonts w:eastAsiaTheme="minorEastAsia"/>
+              <w:noProof/>
+              <w:kern w:val="2"/>
+              <w:sz w:val="24"/>
+              <w:szCs w:val="24"/>
+              <w14:ligatures w14:val="standardContextual"/>
+            </w:rPr>
+          </w:pPr>
+          <w:hyperlink w:anchor="_Toc197102704" w:history="1">
             <w:r>
               <w:rPr>
                 <w:rStyle w:val="Hyperlink"/>
@@ -1418,7 +1500,7 @@
                 <w:noProof/>
                 <w:webHidden/>
               </w:rPr>
-              <w:instrText xml:space="preserve"> PAGEREF _Toc197017721 \h </w:instrText>
+              <w:instrText xml:space="preserve"> PAGEREF _Toc197102704 \h </w:instrText>
             </w:r>
             <w:r>
               <w:rPr>
@@ -1501,7 +1583,7 @@
           <w:noProof/>
         </w:rPr>
       </w:pPr>
-      <w:bookmarkStart w:id="0" w:name="_Toc197017710"/>
+      <w:bookmarkStart w:id="0" w:name="_Toc197102692"/>
       <w:r>
         <w:rPr>
           <w:noProof/>
@@ -1592,7 +1674,7 @@
           <w:noProof/>
         </w:rPr>
       </w:pPr>
-      <w:bookmarkStart w:id="1" w:name="_Toc197017711"/>
+      <w:bookmarkStart w:id="1" w:name="_Toc197102693"/>
       <w:r>
         <w:rPr>
           <w:noProof/>
@@ -1702,7 +1784,7 @@
           <w:noProof/>
         </w:rPr>
       </w:pPr>
-      <w:bookmarkStart w:id="2" w:name="_Toc197017712"/>
+      <w:bookmarkStart w:id="2" w:name="_Toc197102694"/>
       <w:r>
         <w:rPr>
           <w:noProof/>
@@ -1937,7 +2019,7 @@
           <w:noProof/>
         </w:rPr>
       </w:pPr>
-      <w:bookmarkStart w:id="3" w:name="_Toc197017713"/>
+      <w:bookmarkStart w:id="3" w:name="_Toc197102695"/>
       <w:r>
         <w:rPr>
           <w:noProof/>
@@ -3107,7 +3189,7 @@
         </w:rPr>
       </w:pPr>
       <w:bookmarkStart w:id="4" w:name="_Toc125450900"/>
-      <w:bookmarkStart w:id="5" w:name="_Toc197017714"/>
+      <w:bookmarkStart w:id="5" w:name="_Toc197102696"/>
       <w:r>
         <w:rPr>
           <w:noProof/>
@@ -3154,7 +3236,7 @@
           <w:noProof/>
         </w:rPr>
       </w:pPr>
-      <w:bookmarkStart w:id="6" w:name="_Toc197017715"/>
+      <w:bookmarkStart w:id="6" w:name="_Toc197102697"/>
       <w:r>
         <w:rPr>
           <w:noProof/>
@@ -3180,7 +3262,7 @@
           <w:noProof/>
         </w:rPr>
       </w:pPr>
-      <w:bookmarkStart w:id="7" w:name="_Toc197017716"/>
+      <w:bookmarkStart w:id="7" w:name="_Toc197102698"/>
       <w:r>
         <w:rPr>
           <w:noProof/>
@@ -3715,7 +3797,7 @@
           <w:noProof/>
         </w:rPr>
       </w:pPr>
-      <w:bookmarkStart w:id="8" w:name="_Toc197017717"/>
+      <w:bookmarkStart w:id="8" w:name="_Toc197102699"/>
       <w:r>
         <w:rPr>
           <w:noProof/>
@@ -3740,7 +3822,7 @@
           <w:noProof/>
         </w:rPr>
       </w:pPr>
-      <w:bookmarkStart w:id="9" w:name="_Toc197017718"/>
+      <w:bookmarkStart w:id="9" w:name="_Toc197102700"/>
       <w:r>
         <w:rPr>
           <w:noProof/>
@@ -3805,7 +3887,7 @@
           <w:noProof/>
         </w:rPr>
       </w:pPr>
-      <w:bookmarkStart w:id="10" w:name="_Toc197017719"/>
+      <w:bookmarkStart w:id="10" w:name="_Toc197102701"/>
       <w:r>
         <w:rPr>
           <w:noProof/>
@@ -4296,7 +4378,7 @@
         </w:rPr>
       </w:pPr>
       <w:bookmarkStart w:id="11" w:name="_Toc125450907"/>
-      <w:bookmarkStart w:id="12" w:name="_Toc197017720"/>
+      <w:bookmarkStart w:id="12" w:name="_Toc197102702"/>
       <w:r>
         <w:rPr>
           <w:noProof/>
@@ -4578,13 +4660,53 @@
     </w:p>
     <w:p>
       <w:pPr>
-        <w:spacing w:line="360" w:lineRule="auto"/>
-        <w:rPr>
-          <w:noProof/>
-        </w:rPr>
-      </w:pPr>
+        <w:pStyle w:val="Heading2"/>
+        <w:rPr>
+          <w:noProof/>
+        </w:rPr>
+      </w:pPr>
+      <w:bookmarkStart w:id="13" w:name="_Toc197102703"/>
+      <w:r>
+        <w:rPr>
+          <w:noProof/>
+        </w:rPr>
+        <w:t>Website Local Files</w:t>
+      </w:r>
+      <w:bookmarkEnd w:id="13"/>
     </w:p>
     <w:p>
+      <w:r>
+        <w:t xml:space="preserve">When the website is </w:t>
+      </w:r>
+      <w:r>
+        <w:t>run</w:t>
+      </w:r>
+      <w:r>
+        <w:t xml:space="preserve"> locally,</w:t>
+      </w:r>
+      <w:r>
+        <w:t xml:space="preserve"> all the </w:t>
+      </w:r>
+      <w:r>
+        <w:t>content and images are empty.</w:t>
+      </w:r>
+      <w:r>
+        <w:t xml:space="preserve"> This is because the code is set up in such a way that the </w:t>
+      </w:r>
+      <w:r>
+        <w:t>CMS can fill in the empty strings with content and images.</w:t>
+      </w:r>
+      <w:r>
+        <w:t xml:space="preserve"> All the </w:t>
+      </w:r>
+      <w:r>
+        <w:t>content and images have empty strings</w:t>
+      </w:r>
+      <w:r>
+        <w:t>, so Andrew can fill them with any text or images he wants.</w:t>
+      </w:r>
+    </w:p>
+    <w:p>
       <w:pPr>
         <w:pStyle w:val="ListParagraph"/>
         <w:spacing w:line="360" w:lineRule="auto"/>
@@ -4612,7 +4734,7 @@
           <w:noProof/>
         </w:rPr>
       </w:pPr>
-      <w:bookmarkStart w:id="13" w:name="_Toc197017721"/>
+      <w:bookmarkStart w:id="14" w:name="_Toc197102704"/>
       <w:r>
         <w:rPr>
           <w:noProof/>
@@ -4626,7 +4748,7 @@
         </w:rPr>
         <w:t>PLAN:</w:t>
       </w:r>
-      <w:bookmarkEnd w:id="13"/>
+      <w:bookmarkEnd w:id="14"/>
     </w:p>
     <w:tbl>
       <w:tblPr>

</xml_diff>

<commit_message>
Added the domain name to the website documentation
</commit_message>
<xml_diff>
--- a/Documentation/Website Documentation.docx
+++ b/Documentation/Website Documentation.docx
@@ -10,7 +10,6 @@
           <w:docPartUnique/>
         </w:docPartObj>
       </w:sdtPr>
-      <w:sdtEndPr/>
       <w:sdtContent>
         <w:p>
           <w:r>
@@ -133,7 +132,6 @@
                                     <w:dataBinding w:prefixMappings="xmlns:ns0='http://purl.org/dc/elements/1.1/' xmlns:ns1='http://schemas.openxmlformats.org/package/2006/metadata/core-properties' " w:xpath="/ns1:coreProperties[1]/ns0:creator[1]" w:storeItemID="{6C3C8BC8-F283-45AE-878A-BAB7291924A1}"/>
                                     <w:text/>
                                   </w:sdtPr>
-                                  <w:sdtEndPr/>
                                   <w:sdtContent>
                                     <w:p>
                                       <w:pPr>
@@ -186,7 +184,6 @@
                                       <w:dataBinding w:prefixMappings="xmlns:ns0='http://schemas.openxmlformats.org/officeDocument/2006/extended-properties' " w:xpath="/ns0:Properties[1]/ns0:Company[1]" w:storeItemID="{6668398D-A668-4E3E-A5EB-62B293D839F1}"/>
                                       <w:text/>
                                     </w:sdtPr>
-                                    <w:sdtEndPr/>
                                     <w:sdtContent>
                                       <w:r>
                                         <w:rPr>
@@ -214,7 +211,6 @@
                                       <w:dataBinding w:prefixMappings="xmlns:ns0='http://schemas.microsoft.com/office/2006/coverPageProps' " w:xpath="/ns0:CoverPageProperties[1]/ns0:CompanyAddress[1]" w:storeItemID="{55AF091B-3C7A-41E3-B477-F2FDAA23CFDA}"/>
                                       <w:text/>
                                     </w:sdtPr>
-                                    <w:sdtEndPr/>
                                     <w:sdtContent>
                                       <w:r>
                                         <w:rPr>
@@ -290,7 +286,6 @@
                                     <w:dataBinding w:prefixMappings="xmlns:ns0='http://purl.org/dc/elements/1.1/' xmlns:ns1='http://schemas.openxmlformats.org/package/2006/metadata/core-properties' " w:xpath="/ns1:coreProperties[1]/ns0:title[1]" w:storeItemID="{6C3C8BC8-F283-45AE-878A-BAB7291924A1}"/>
                                     <w:text/>
                                   </w:sdtPr>
-                                  <w:sdtEndPr/>
                                   <w:sdtContent>
                                     <w:p>
                                       <w:pPr>
@@ -366,7 +361,6 @@
                               <w:dataBinding w:prefixMappings="xmlns:ns0='http://purl.org/dc/elements/1.1/' xmlns:ns1='http://schemas.openxmlformats.org/package/2006/metadata/core-properties' " w:xpath="/ns1:coreProperties[1]/ns0:creator[1]" w:storeItemID="{6C3C8BC8-F283-45AE-878A-BAB7291924A1}"/>
                               <w:text/>
                             </w:sdtPr>
-                            <w:sdtEndPr/>
                             <w:sdtContent>
                               <w:p>
                                 <w:pPr>
@@ -419,7 +413,6 @@
                                 <w:dataBinding w:prefixMappings="xmlns:ns0='http://schemas.openxmlformats.org/officeDocument/2006/extended-properties' " w:xpath="/ns0:Properties[1]/ns0:Company[1]" w:storeItemID="{6668398D-A668-4E3E-A5EB-62B293D839F1}"/>
                                 <w:text/>
                               </w:sdtPr>
-                              <w:sdtEndPr/>
                               <w:sdtContent>
                                 <w:r>
                                   <w:rPr>
@@ -447,7 +440,6 @@
                                 <w:dataBinding w:prefixMappings="xmlns:ns0='http://schemas.microsoft.com/office/2006/coverPageProps' " w:xpath="/ns0:CoverPageProperties[1]/ns0:CompanyAddress[1]" w:storeItemID="{55AF091B-3C7A-41E3-B477-F2FDAA23CFDA}"/>
                                 <w:text/>
                               </w:sdtPr>
-                              <w:sdtEndPr/>
                               <w:sdtContent>
                                 <w:r>
                                   <w:rPr>
@@ -489,7 +481,6 @@
                               <w:dataBinding w:prefixMappings="xmlns:ns0='http://purl.org/dc/elements/1.1/' xmlns:ns1='http://schemas.openxmlformats.org/package/2006/metadata/core-properties' " w:xpath="/ns1:coreProperties[1]/ns0:title[1]" w:storeItemID="{6C3C8BC8-F283-45AE-878A-BAB7291924A1}"/>
                               <w:text/>
                             </w:sdtPr>
-                            <w:sdtEndPr/>
                             <w:sdtContent>
                               <w:p>
                                 <w:pPr>
@@ -1835,7 +1826,21 @@
           <w:sz w:val="24"/>
           <w:szCs w:val="24"/>
         </w:rPr>
-        <w:t>, JavaScript</w:t>
+        <w:t xml:space="preserve">, </w:t>
+      </w:r>
+      <w:r>
+        <w:rPr>
+          <w:sz w:val="24"/>
+          <w:szCs w:val="24"/>
+        </w:rPr>
+        <w:t xml:space="preserve">and </w:t>
+      </w:r>
+      <w:r>
+        <w:rPr>
+          <w:sz w:val="24"/>
+          <w:szCs w:val="24"/>
+        </w:rPr>
+        <w:t>JavaScript</w:t>
       </w:r>
       <w:r>
         <w:rPr>
@@ -2010,6 +2015,39 @@
           <w:szCs w:val="24"/>
         </w:rPr>
         <w:t>and YML.</w:t>
+      </w:r>
+    </w:p>
+    <w:p>
+      <w:pPr>
+        <w:rPr>
+          <w:sz w:val="24"/>
+          <w:szCs w:val="24"/>
+        </w:rPr>
+      </w:pPr>
+      <w:r>
+        <w:rPr>
+          <w:b/>
+          <w:bCs/>
+          <w:sz w:val="24"/>
+          <w:szCs w:val="24"/>
+        </w:rPr>
+        <w:t>Domain Name:</w:t>
+      </w:r>
+      <w:r>
+        <w:rPr>
+          <w:b/>
+          <w:bCs/>
+          <w:sz w:val="24"/>
+          <w:szCs w:val="24"/>
+        </w:rPr>
+        <w:t xml:space="preserve"> </w:t>
+      </w:r>
+      <w:r>
+        <w:rPr>
+          <w:sz w:val="24"/>
+          <w:szCs w:val="24"/>
+        </w:rPr>
+        <w:t>ahconstruction-mn.com</w:t>
       </w:r>
     </w:p>
     <w:p>
@@ -2463,7 +2501,15 @@
           <w:sz w:val="24"/>
           <w:szCs w:val="24"/>
         </w:rPr>
-        <w:t xml:space="preserve">page has a picture of what </w:t>
+        <w:t xml:space="preserve">page </w:t>
+      </w:r>
+      <w:r>
+        <w:rPr>
+          <w:sz w:val="24"/>
+          <w:szCs w:val="24"/>
+        </w:rPr>
+        <w:lastRenderedPageBreak/>
+        <w:t xml:space="preserve">has a picture of what </w:t>
       </w:r>
       <w:r>
         <w:rPr>
@@ -2500,7 +2546,6 @@
           <w:sz w:val="24"/>
           <w:szCs w:val="24"/>
         </w:rPr>
-        <w:lastRenderedPageBreak/>
         <w:t>Bathrooms:</w:t>
       </w:r>
       <w:r>
@@ -3178,6 +3223,7 @@
           <w:bCs/>
           <w:noProof/>
         </w:rPr>
+        <w:lastRenderedPageBreak/>
         <w:br w:type="page"/>
       </w:r>
     </w:p>
@@ -9549,6 +9595,18 @@
         <w:insideV w:val="single" w:sz="4" w:space="0" w:color="auto"/>
       </w:tblBorders>
     </w:tblPr>
+  </w:style>
+  <w:style w:type="character" w:styleId="UnresolvedMention">
+    <w:name w:val="Unresolved Mention"/>
+    <w:basedOn w:val="DefaultParagraphFont"/>
+    <w:uiPriority w:val="99"/>
+    <w:semiHidden/>
+    <w:unhideWhenUsed/>
+    <w:rsid w:val="00931F89"/>
+    <w:rPr>
+      <w:color w:val="605E5C"/>
+      <w:shd w:val="clear" w:color="auto" w:fill="E1DFDD"/>
+    </w:rPr>
   </w:style>
 </w:styles>
 </file>

</xml_diff>

<commit_message>
Fixed the active link for the about us page and updated the website documentation
</commit_message>
<xml_diff>
--- a/Documentation/Website Documentation.docx
+++ b/Documentation/Website Documentation.docx
@@ -588,7 +588,7 @@
           <w:r>
             <w:fldChar w:fldCharType="separate"/>
           </w:r>
-          <w:hyperlink w:anchor="_Toc197102692" w:history="1">
+          <w:hyperlink w:anchor="_Toc198032064" w:history="1">
             <w:r>
               <w:rPr>
                 <w:rStyle w:val="Hyperlink"/>
@@ -615,7 +615,7 @@
                 <w:noProof/>
                 <w:webHidden/>
               </w:rPr>
-              <w:instrText xml:space="preserve"> PAGEREF _Toc197102692 \h </w:instrText>
+              <w:instrText xml:space="preserve"> PAGEREF _Toc198032064 \h </w:instrText>
             </w:r>
             <w:r>
               <w:rPr>
@@ -661,7 +661,7 @@
               <w14:ligatures w14:val="standardContextual"/>
             </w:rPr>
           </w:pPr>
-          <w:hyperlink w:anchor="_Toc197102693" w:history="1">
+          <w:hyperlink w:anchor="_Toc198032065" w:history="1">
             <w:r>
               <w:rPr>
                 <w:rStyle w:val="Hyperlink"/>
@@ -688,7 +688,7 @@
                 <w:noProof/>
                 <w:webHidden/>
               </w:rPr>
-              <w:instrText xml:space="preserve"> PAGEREF _Toc197102693 \h </w:instrText>
+              <w:instrText xml:space="preserve"> PAGEREF _Toc198032065 \h </w:instrText>
             </w:r>
             <w:r>
               <w:rPr>
@@ -734,7 +734,7 @@
               <w14:ligatures w14:val="standardContextual"/>
             </w:rPr>
           </w:pPr>
-          <w:hyperlink w:anchor="_Toc197102694" w:history="1">
+          <w:hyperlink w:anchor="_Toc198032066" w:history="1">
             <w:r>
               <w:rPr>
                 <w:rStyle w:val="Hyperlink"/>
@@ -761,7 +761,7 @@
                 <w:noProof/>
                 <w:webHidden/>
               </w:rPr>
-              <w:instrText xml:space="preserve"> PAGEREF _Toc197102694 \h </w:instrText>
+              <w:instrText xml:space="preserve"> PAGEREF _Toc198032066 \h </w:instrText>
             </w:r>
             <w:r>
               <w:rPr>
@@ -807,7 +807,7 @@
               <w14:ligatures w14:val="standardContextual"/>
             </w:rPr>
           </w:pPr>
-          <w:hyperlink w:anchor="_Toc197102695" w:history="1">
+          <w:hyperlink w:anchor="_Toc198032067" w:history="1">
             <w:r>
               <w:rPr>
                 <w:rStyle w:val="Hyperlink"/>
@@ -834,7 +834,7 @@
                 <w:noProof/>
                 <w:webHidden/>
               </w:rPr>
-              <w:instrText xml:space="preserve"> PAGEREF _Toc197102695 \h </w:instrText>
+              <w:instrText xml:space="preserve"> PAGEREF _Toc198032067 \h </w:instrText>
             </w:r>
             <w:r>
               <w:rPr>
@@ -880,7 +880,7 @@
               <w14:ligatures w14:val="standardContextual"/>
             </w:rPr>
           </w:pPr>
-          <w:hyperlink w:anchor="_Toc197102696" w:history="1">
+          <w:hyperlink w:anchor="_Toc198032068" w:history="1">
             <w:r>
               <w:rPr>
                 <w:rStyle w:val="Hyperlink"/>
@@ -907,7 +907,7 @@
                 <w:noProof/>
                 <w:webHidden/>
               </w:rPr>
-              <w:instrText xml:space="preserve"> PAGEREF _Toc197102696 \h </w:instrText>
+              <w:instrText xml:space="preserve"> PAGEREF _Toc198032068 \h </w:instrText>
             </w:r>
             <w:r>
               <w:rPr>
@@ -953,7 +953,7 @@
               <w14:ligatures w14:val="standardContextual"/>
             </w:rPr>
           </w:pPr>
-          <w:hyperlink w:anchor="_Toc197102697" w:history="1">
+          <w:hyperlink w:anchor="_Toc198032069" w:history="1">
             <w:r>
               <w:rPr>
                 <w:rStyle w:val="Hyperlink"/>
@@ -980,7 +980,7 @@
                 <w:noProof/>
                 <w:webHidden/>
               </w:rPr>
-              <w:instrText xml:space="preserve"> PAGEREF _Toc197102697 \h </w:instrText>
+              <w:instrText xml:space="preserve"> PAGEREF _Toc198032069 \h </w:instrText>
             </w:r>
             <w:r>
               <w:rPr>
@@ -1026,7 +1026,7 @@
               <w14:ligatures w14:val="standardContextual"/>
             </w:rPr>
           </w:pPr>
-          <w:hyperlink w:anchor="_Toc197102698" w:history="1">
+          <w:hyperlink w:anchor="_Toc198032070" w:history="1">
             <w:r>
               <w:rPr>
                 <w:rStyle w:val="Hyperlink"/>
@@ -1053,7 +1053,7 @@
                 <w:noProof/>
                 <w:webHidden/>
               </w:rPr>
-              <w:instrText xml:space="preserve"> PAGEREF _Toc197102698 \h </w:instrText>
+              <w:instrText xml:space="preserve"> PAGEREF _Toc198032070 \h </w:instrText>
             </w:r>
             <w:r>
               <w:rPr>
@@ -1099,7 +1099,7 @@
               <w14:ligatures w14:val="standardContextual"/>
             </w:rPr>
           </w:pPr>
-          <w:hyperlink w:anchor="_Toc197102699" w:history="1">
+          <w:hyperlink w:anchor="_Toc198032071" w:history="1">
             <w:r>
               <w:rPr>
                 <w:rStyle w:val="Hyperlink"/>
@@ -1126,7 +1126,7 @@
                 <w:noProof/>
                 <w:webHidden/>
               </w:rPr>
-              <w:instrText xml:space="preserve"> PAGEREF _Toc197102699 \h </w:instrText>
+              <w:instrText xml:space="preserve"> PAGEREF _Toc198032071 \h </w:instrText>
             </w:r>
             <w:r>
               <w:rPr>
@@ -1172,7 +1172,7 @@
               <w14:ligatures w14:val="standardContextual"/>
             </w:rPr>
           </w:pPr>
-          <w:hyperlink w:anchor="_Toc197102700" w:history="1">
+          <w:hyperlink w:anchor="_Toc198032072" w:history="1">
             <w:r>
               <w:rPr>
                 <w:rStyle w:val="Hyperlink"/>
@@ -1199,7 +1199,7 @@
                 <w:noProof/>
                 <w:webHidden/>
               </w:rPr>
-              <w:instrText xml:space="preserve"> PAGEREF _Toc197102700 \h </w:instrText>
+              <w:instrText xml:space="preserve"> PAGEREF _Toc198032072 \h </w:instrText>
             </w:r>
             <w:r>
               <w:rPr>
@@ -1245,7 +1245,7 @@
               <w14:ligatures w14:val="standardContextual"/>
             </w:rPr>
           </w:pPr>
-          <w:hyperlink w:anchor="_Toc197102701" w:history="1">
+          <w:hyperlink w:anchor="_Toc198032073" w:history="1">
             <w:r>
               <w:rPr>
                 <w:rStyle w:val="Hyperlink"/>
@@ -1272,7 +1272,7 @@
                 <w:noProof/>
                 <w:webHidden/>
               </w:rPr>
-              <w:instrText xml:space="preserve"> PAGEREF _Toc197102701 \h </w:instrText>
+              <w:instrText xml:space="preserve"> PAGEREF _Toc198032073 \h </w:instrText>
             </w:r>
             <w:r>
               <w:rPr>
@@ -1318,7 +1318,7 @@
               <w14:ligatures w14:val="standardContextual"/>
             </w:rPr>
           </w:pPr>
-          <w:hyperlink w:anchor="_Toc197102702" w:history="1">
+          <w:hyperlink w:anchor="_Toc198032074" w:history="1">
             <w:r>
               <w:rPr>
                 <w:rStyle w:val="Hyperlink"/>
@@ -1345,7 +1345,7 @@
                 <w:noProof/>
                 <w:webHidden/>
               </w:rPr>
-              <w:instrText xml:space="preserve"> PAGEREF _Toc197102702 \h </w:instrText>
+              <w:instrText xml:space="preserve"> PAGEREF _Toc198032074 \h </w:instrText>
             </w:r>
             <w:r>
               <w:rPr>
@@ -1391,7 +1391,7 @@
               <w14:ligatures w14:val="standardContextual"/>
             </w:rPr>
           </w:pPr>
-          <w:hyperlink w:anchor="_Toc197102703" w:history="1">
+          <w:hyperlink w:anchor="_Toc198032075" w:history="1">
             <w:r>
               <w:rPr>
                 <w:rStyle w:val="Hyperlink"/>
@@ -1418,7 +1418,7 @@
                 <w:noProof/>
                 <w:webHidden/>
               </w:rPr>
-              <w:instrText xml:space="preserve"> PAGEREF _Toc197102703 \h </w:instrText>
+              <w:instrText xml:space="preserve"> PAGEREF _Toc198032075 \h </w:instrText>
             </w:r>
             <w:r>
               <w:rPr>
@@ -1464,7 +1464,7 @@
               <w14:ligatures w14:val="standardContextual"/>
             </w:rPr>
           </w:pPr>
-          <w:hyperlink w:anchor="_Toc197102704" w:history="1">
+          <w:hyperlink w:anchor="_Toc198032076" w:history="1">
             <w:r>
               <w:rPr>
                 <w:rStyle w:val="Hyperlink"/>
@@ -1491,7 +1491,7 @@
                 <w:noProof/>
                 <w:webHidden/>
               </w:rPr>
-              <w:instrText xml:space="preserve"> PAGEREF _Toc197102704 \h </w:instrText>
+              <w:instrText xml:space="preserve"> PAGEREF _Toc198032076 \h </w:instrText>
             </w:r>
             <w:r>
               <w:rPr>
@@ -1574,7 +1574,7 @@
           <w:noProof/>
         </w:rPr>
       </w:pPr>
-      <w:bookmarkStart w:id="0" w:name="_Toc197102692"/>
+      <w:bookmarkStart w:id="0" w:name="_Toc198032064"/>
       <w:r>
         <w:rPr>
           <w:noProof/>
@@ -1665,7 +1665,7 @@
           <w:noProof/>
         </w:rPr>
       </w:pPr>
-      <w:bookmarkStart w:id="1" w:name="_Toc197102693"/>
+      <w:bookmarkStart w:id="1" w:name="_Toc198032065"/>
       <w:r>
         <w:rPr>
           <w:noProof/>
@@ -1775,7 +1775,7 @@
           <w:noProof/>
         </w:rPr>
       </w:pPr>
-      <w:bookmarkStart w:id="2" w:name="_Toc197102694"/>
+      <w:bookmarkStart w:id="2" w:name="_Toc198032066"/>
       <w:r>
         <w:rPr>
           <w:noProof/>
@@ -2057,7 +2057,7 @@
           <w:noProof/>
         </w:rPr>
       </w:pPr>
-      <w:bookmarkStart w:id="3" w:name="_Toc197102695"/>
+      <w:bookmarkStart w:id="3" w:name="_Toc198032067"/>
       <w:r>
         <w:rPr>
           <w:noProof/>
@@ -3211,31 +3211,13 @@
     </w:p>
     <w:p>
       <w:pPr>
-        <w:rPr>
-          <w:b/>
-          <w:bCs/>
-          <w:noProof/>
-        </w:rPr>
-      </w:pPr>
-      <w:r>
-        <w:rPr>
-          <w:b/>
-          <w:bCs/>
-          <w:noProof/>
-        </w:rPr>
-        <w:lastRenderedPageBreak/>
-        <w:br w:type="page"/>
-      </w:r>
-    </w:p>
-    <w:p>
-      <w:pPr>
         <w:pStyle w:val="Heading1"/>
         <w:rPr>
           <w:noProof/>
         </w:rPr>
       </w:pPr>
       <w:bookmarkStart w:id="4" w:name="_Toc125450900"/>
-      <w:bookmarkStart w:id="5" w:name="_Toc197102696"/>
+      <w:bookmarkStart w:id="5" w:name="_Toc198032068"/>
       <w:r>
         <w:rPr>
           <w:noProof/>
@@ -3282,7 +3264,7 @@
           <w:noProof/>
         </w:rPr>
       </w:pPr>
-      <w:bookmarkStart w:id="6" w:name="_Toc197102697"/>
+      <w:bookmarkStart w:id="6" w:name="_Toc198032069"/>
       <w:r>
         <w:rPr>
           <w:noProof/>
@@ -3308,7 +3290,7 @@
           <w:noProof/>
         </w:rPr>
       </w:pPr>
-      <w:bookmarkStart w:id="7" w:name="_Toc197102698"/>
+      <w:bookmarkStart w:id="7" w:name="_Toc198032070"/>
       <w:r>
         <w:rPr>
           <w:noProof/>
@@ -3843,7 +3825,7 @@
           <w:noProof/>
         </w:rPr>
       </w:pPr>
-      <w:bookmarkStart w:id="8" w:name="_Toc197102699"/>
+      <w:bookmarkStart w:id="8" w:name="_Toc198032071"/>
       <w:r>
         <w:rPr>
           <w:noProof/>
@@ -3868,7 +3850,7 @@
           <w:noProof/>
         </w:rPr>
       </w:pPr>
-      <w:bookmarkStart w:id="9" w:name="_Toc197102700"/>
+      <w:bookmarkStart w:id="9" w:name="_Toc198032072"/>
       <w:r>
         <w:rPr>
           <w:noProof/>
@@ -3933,7 +3915,7 @@
           <w:noProof/>
         </w:rPr>
       </w:pPr>
-      <w:bookmarkStart w:id="10" w:name="_Toc197102701"/>
+      <w:bookmarkStart w:id="10" w:name="_Toc198032073"/>
       <w:r>
         <w:rPr>
           <w:noProof/>
@@ -4075,7 +4057,7 @@
           <w:sz w:val="24"/>
           <w:szCs w:val="24"/>
         </w:rPr>
-        <w:t>addition.html</w:t>
+        <w:t>abouttest.html</w:t>
       </w:r>
     </w:p>
     <w:p>
@@ -4098,7 +4080,7 @@
           <w:sz w:val="24"/>
           <w:szCs w:val="24"/>
         </w:rPr>
-        <w:t>basement.html</w:t>
+        <w:t>addition.html</w:t>
       </w:r>
     </w:p>
     <w:p>
@@ -4121,7 +4103,7 @@
           <w:sz w:val="24"/>
           <w:szCs w:val="24"/>
         </w:rPr>
-        <w:t>bathroom.html</w:t>
+        <w:t>basement.html</w:t>
       </w:r>
     </w:p>
     <w:p>
@@ -4144,7 +4126,7 @@
           <w:sz w:val="24"/>
           <w:szCs w:val="24"/>
         </w:rPr>
-        <w:t>contact.html</w:t>
+        <w:t>bathroom.html</w:t>
       </w:r>
     </w:p>
     <w:p>
@@ -4167,7 +4149,7 @@
           <w:sz w:val="24"/>
           <w:szCs w:val="24"/>
         </w:rPr>
-        <w:t>deck_patio.html</w:t>
+        <w:t>contact.html</w:t>
       </w:r>
     </w:p>
     <w:p>
@@ -4190,7 +4172,7 @@
           <w:sz w:val="24"/>
           <w:szCs w:val="24"/>
         </w:rPr>
-        <w:t>exterior.html</w:t>
+        <w:t>deck_patio.html</w:t>
       </w:r>
     </w:p>
     <w:p>
@@ -4213,7 +4195,7 @@
           <w:sz w:val="24"/>
           <w:szCs w:val="24"/>
         </w:rPr>
-        <w:t>flooring.html</w:t>
+        <w:t>exterior.html</w:t>
       </w:r>
     </w:p>
     <w:p>
@@ -4236,7 +4218,7 @@
           <w:sz w:val="24"/>
           <w:szCs w:val="24"/>
         </w:rPr>
-        <w:t>index.html</w:t>
+        <w:t>flooring.html</w:t>
       </w:r>
     </w:p>
     <w:p>
@@ -4259,7 +4241,7 @@
           <w:sz w:val="24"/>
           <w:szCs w:val="24"/>
         </w:rPr>
-        <w:t>interior.html</w:t>
+        <w:t>index.html</w:t>
       </w:r>
     </w:p>
     <w:p>
@@ -4282,7 +4264,7 @@
           <w:sz w:val="24"/>
           <w:szCs w:val="24"/>
         </w:rPr>
-        <w:t>kitchen.html</w:t>
+        <w:t>interior.html</w:t>
       </w:r>
     </w:p>
     <w:p>
@@ -4305,7 +4287,7 @@
           <w:sz w:val="24"/>
           <w:szCs w:val="24"/>
         </w:rPr>
-        <w:t>portfolio.html</w:t>
+        <w:t>kitchen.html</w:t>
       </w:r>
     </w:p>
     <w:p>
@@ -4328,23 +4310,7 @@
           <w:sz w:val="24"/>
           <w:szCs w:val="24"/>
         </w:rPr>
-        <w:t>siding</w:t>
-      </w:r>
-      <w:r>
-        <w:rPr>
-          <w:noProof/>
-          <w:sz w:val="24"/>
-          <w:szCs w:val="24"/>
-        </w:rPr>
-        <w:t>_</w:t>
-      </w:r>
-      <w:r>
-        <w:rPr>
-          <w:noProof/>
-          <w:sz w:val="24"/>
-          <w:szCs w:val="24"/>
-        </w:rPr>
-        <w:t>roof.html</w:t>
+        <w:t>portfolio.html</w:t>
       </w:r>
     </w:p>
     <w:p>
@@ -4367,7 +4333,23 @@
           <w:sz w:val="24"/>
           <w:szCs w:val="24"/>
         </w:rPr>
-        <w:t>staircase_railing.html</w:t>
+        <w:t>siding</w:t>
+      </w:r>
+      <w:r>
+        <w:rPr>
+          <w:noProof/>
+          <w:sz w:val="24"/>
+          <w:szCs w:val="24"/>
+        </w:rPr>
+        <w:t>_</w:t>
+      </w:r>
+      <w:r>
+        <w:rPr>
+          <w:noProof/>
+          <w:sz w:val="24"/>
+          <w:szCs w:val="24"/>
+        </w:rPr>
+        <w:t>roof.html</w:t>
       </w:r>
     </w:p>
     <w:p>
@@ -4390,7 +4372,7 @@
           <w:sz w:val="24"/>
           <w:szCs w:val="24"/>
         </w:rPr>
-        <w:t>test.html</w:t>
+        <w:t>staircase_railing.html</w:t>
       </w:r>
     </w:p>
     <w:p>
@@ -4413,18 +4395,41 @@
           <w:sz w:val="24"/>
           <w:szCs w:val="24"/>
         </w:rPr>
-        <w:t>window_door.html</w:t>
+        <w:t>test.html</w:t>
       </w:r>
     </w:p>
     <w:p>
       <w:pPr>
+        <w:pStyle w:val="ListParagraph"/>
+        <w:numPr>
+          <w:ilvl w:val="0"/>
+          <w:numId w:val="1"/>
+        </w:numPr>
+        <w:spacing w:line="360" w:lineRule="auto"/>
+        <w:rPr>
+          <w:noProof/>
+          <w:sz w:val="24"/>
+          <w:szCs w:val="24"/>
+        </w:rPr>
+      </w:pPr>
+      <w:r>
+        <w:rPr>
+          <w:noProof/>
+          <w:sz w:val="24"/>
+          <w:szCs w:val="24"/>
+        </w:rPr>
+        <w:t>window_door.html</w:t>
+      </w:r>
+    </w:p>
+    <w:p>
+      <w:pPr>
         <w:pStyle w:val="Heading2"/>
         <w:rPr>
           <w:noProof/>
         </w:rPr>
       </w:pPr>
       <w:bookmarkStart w:id="11" w:name="_Toc125450907"/>
-      <w:bookmarkStart w:id="12" w:name="_Toc197102702"/>
+      <w:bookmarkStart w:id="12" w:name="_Toc198032074"/>
       <w:r>
         <w:rPr>
           <w:noProof/>
@@ -4654,6 +4659,7 @@
           <w:sz w:val="24"/>
           <w:szCs w:val="24"/>
         </w:rPr>
+        <w:lastRenderedPageBreak/>
         <w:t>Every page must be validated for html and any embedded CSS rules using the HTML Validator and the CSS validator provided by the W3C.</w:t>
       </w:r>
     </w:p>
@@ -4677,7 +4683,6 @@
           <w:sz w:val="24"/>
           <w:szCs w:val="24"/>
         </w:rPr>
-        <w:lastRenderedPageBreak/>
         <w:t>All external CSS pages must be validated using the CS3 validator provided by the W3C.</w:t>
       </w:r>
     </w:p>
@@ -4711,7 +4716,7 @@
           <w:noProof/>
         </w:rPr>
       </w:pPr>
-      <w:bookmarkStart w:id="13" w:name="_Toc197102703"/>
+      <w:bookmarkStart w:id="13" w:name="_Toc198032075"/>
       <w:r>
         <w:rPr>
           <w:noProof/>
@@ -4780,7 +4785,7 @@
           <w:noProof/>
         </w:rPr>
       </w:pPr>
-      <w:bookmarkStart w:id="14" w:name="_Toc197102704"/>
+      <w:bookmarkStart w:id="14" w:name="_Toc198032076"/>
       <w:r>
         <w:rPr>
           <w:noProof/>

</xml_diff>